<commit_message>
1st class week #3
</commit_message>
<xml_diff>
--- a/public/hw/lista-01.docx
+++ b/public/hw/lista-01.docx
@@ -152,7 +152,7 @@
         <w:rPr>
           <w:rStyle w:val="DecValTok"/>
         </w:rPr>
-        <w:t xml:space="preserve">15</w:t>
+        <w:t xml:space="preserve">16</w:t>
       </w:r>
       <w:r>
         <w:rPr>
@@ -169,7 +169,71 @@
         <w:rPr>
           <w:rStyle w:val="VerbatimChar"/>
         </w:rPr>
-        <w:t xml:space="preserve">## [1] 1.38629436111989</w:t>
+        <w:t xml:space="preserve">## [1] 1.386294361119891</w:t>
+      </w:r>
+    </w:p>
+    <w:p>
+      <w:pPr>
+        <w:pStyle w:val="SourceCode"/>
+      </w:pPr>
+      <w:r>
+        <w:rPr>
+          <w:rStyle w:val="KeywordTok"/>
+        </w:rPr>
+        <w:t xml:space="preserve">sprintf</w:t>
+      </w:r>
+      <w:r>
+        <w:rPr>
+          <w:rStyle w:val="NormalTok"/>
+        </w:rPr>
+        <w:t xml:space="preserve">(</w:t>
+      </w:r>
+      <w:r>
+        <w:rPr>
+          <w:rStyle w:val="StringTok"/>
+        </w:rPr>
+        <w:t xml:space="preserve">"%.15f"</w:t>
+      </w:r>
+      <w:r>
+        <w:rPr>
+          <w:rStyle w:val="NormalTok"/>
+        </w:rPr>
+        <w:t xml:space="preserve">, </w:t>
+      </w:r>
+      <w:r>
+        <w:rPr>
+          <w:rStyle w:val="KeywordTok"/>
+        </w:rPr>
+        <w:t xml:space="preserve">log</w:t>
+      </w:r>
+      <w:r>
+        <w:rPr>
+          <w:rStyle w:val="NormalTok"/>
+        </w:rPr>
+        <w:t xml:space="preserve">(</w:t>
+      </w:r>
+      <w:r>
+        <w:rPr>
+          <w:rStyle w:val="DecValTok"/>
+        </w:rPr>
+        <w:t xml:space="preserve">4</w:t>
+      </w:r>
+      <w:r>
+        <w:rPr>
+          <w:rStyle w:val="NormalTok"/>
+        </w:rPr>
+        <w:t xml:space="preserve">))</w:t>
+      </w:r>
+    </w:p>
+    <w:p>
+      <w:pPr>
+        <w:pStyle w:val="SourceCode"/>
+      </w:pPr>
+      <w:r>
+        <w:rPr>
+          <w:rStyle w:val="VerbatimChar"/>
+        </w:rPr>
+        <w:t xml:space="preserve">## [1] "1.386294361119891"</w:t>
       </w:r>
     </w:p>
     <w:p>

</xml_diff>